<commit_message>
2024.11.19 // 16:26 commited by gumi
</commit_message>
<xml_diff>
--- a/WSP_team1.docx
+++ b/WSP_team1.docx
@@ -2,6 +2,7 @@
 <file path=word/document.xml><?xml version="1.0" encoding="utf-8"?>
 <w:document xmlns:wpc="http://schemas.microsoft.com/office/word/2010/wordprocessingCanvas" xmlns:cx="http://schemas.microsoft.com/office/drawing/2014/chartex" xmlns:cx1="http://schemas.microsoft.com/office/drawing/2015/9/8/chartex" xmlns:cx2="http://schemas.microsoft.com/office/drawing/2015/10/21/chartex" xmlns:cx3="http://schemas.microsoft.com/office/drawing/2016/5/9/chartex" xmlns:cx4="http://schemas.microsoft.com/office/drawing/2016/5/10/chartex" xmlns:cx5="http://schemas.microsoft.com/office/drawing/2016/5/11/chartex" xmlns:cx6="http://schemas.microsoft.com/office/drawing/2016/5/12/chartex" xmlns:cx7="http://schemas.microsoft.com/office/drawing/2016/5/13/chartex" xmlns:cx8="http://schemas.microsoft.com/office/drawing/2016/5/14/chartex" xmlns:mc="http://schemas.openxmlformats.org/markup-compatibility/2006" xmlns:aink="http://schemas.microsoft.com/office/drawing/2016/ink" xmlns:am3d="http://schemas.microsoft.com/office/drawing/2017/model3d" xmlns:o="urn:schemas-microsoft-com:office:office" xmlns:oel="http://schemas.microsoft.com/office/2019/extlst" xmlns:r="http://schemas.openxmlformats.org/officeDocument/2006/relationships" xmlns:m="http://schemas.openxmlformats.org/officeDocument/2006/math" xmlns:v="urn:schemas-microsoft-com:vml" xmlns:wp14="http://schemas.microsoft.com/office/word/2010/wordprocessingDrawing" xmlns:wp="http://schemas.openxmlformats.org/drawingml/2006/wordprocessingDrawing" xmlns:w10="urn:schemas-microsoft-com:office:word" xmlns:w="http://schemas.openxmlformats.org/wordprocessingml/2006/main" xmlns:w14="http://schemas.microsoft.com/office/word/2010/wordml" xmlns:w15="http://schemas.microsoft.com/office/word/2012/wordml" xmlns:w16cex="http://schemas.microsoft.com/office/word/2018/wordml/cex" xmlns:w16cid="http://schemas.microsoft.com/office/word/2016/wordml/cid" xmlns:w16="http://schemas.microsoft.com/office/word/2018/wordml" xmlns:w16du="http://schemas.microsoft.com/office/word/2023/wordml/word16du" xmlns:w16sdtdh="http://schemas.microsoft.com/office/word/2020/wordml/sdtdatahash" xmlns:w16se="http://schemas.microsoft.com/office/word/2015/wordml/symex" xmlns:wpg="http://schemas.microsoft.com/office/word/2010/wordprocessingGroup" xmlns:wpi="http://schemas.microsoft.com/office/word/2010/wordprocessingInk" xmlns:wne="http://schemas.microsoft.com/office/word/2006/wordml" xmlns:wps="http://schemas.microsoft.com/office/word/2010/wordprocessingShape" mc:Ignorable="w14 w15 w16se w16cid w16 w16cex w16sdtdh w16du wp14">
   <w:body>
+    <w:p/>
     <w:p>
       <w:r>
         <w:rPr>
@@ -11,6 +12,13 @@
       </w:r>
     </w:p>
     <w:p>
+      <w:pPr>
+        <w:rPr>
+          <w:rFonts w:hint="eastAsia"/>
+        </w:rPr>
+      </w:pPr>
+    </w:p>
+    <w:p>
       <w:r>
         <w:rPr>
           <w:rFonts w:hint="eastAsia"/>
@@ -126,8 +134,53 @@
           <w:rFonts w:hint="eastAsia"/>
           <w:color w:val="000000" w:themeColor="text1"/>
         </w:rPr>
-        <w:t xml:space="preserve"> 캐릭터에 연관되어서 재밌겠다고 생각였으며 팀원들도 승인하여 결정됨</w:t>
-      </w:r>
+        <w:t xml:space="preserve"> 캐릭터에 연관되어서 재밌겠다고 </w:t>
+      </w:r>
+      <w:proofErr w:type="spellStart"/>
+      <w:r>
+        <w:rPr>
+          <w:rFonts w:hint="eastAsia"/>
+          <w:color w:val="000000" w:themeColor="text1"/>
+        </w:rPr>
+        <w:t>생각였으며</w:t>
+      </w:r>
+      <w:proofErr w:type="spellEnd"/>
+      <w:r>
+        <w:rPr>
+          <w:rFonts w:hint="eastAsia"/>
+          <w:color w:val="000000" w:themeColor="text1"/>
+        </w:rPr>
+        <w:t xml:space="preserve"> 팀원들도 승인하여 결정됨</w:t>
+      </w:r>
+    </w:p>
+    <w:p>
+      <w:pPr>
+        <w:rPr>
+          <w:color w:val="000000" w:themeColor="text1"/>
+        </w:rPr>
+      </w:pPr>
+    </w:p>
+    <w:p>
+      <w:pPr>
+        <w:rPr>
+          <w:color w:val="000000" w:themeColor="text1"/>
+        </w:rPr>
+      </w:pPr>
+    </w:p>
+    <w:p>
+      <w:pPr>
+        <w:rPr>
+          <w:color w:val="000000" w:themeColor="text1"/>
+        </w:rPr>
+      </w:pPr>
+    </w:p>
+    <w:p>
+      <w:pPr>
+        <w:rPr>
+          <w:rFonts w:hint="eastAsia"/>
+          <w:color w:val="000000" w:themeColor="text1"/>
+        </w:rPr>
+      </w:pPr>
     </w:p>
     <w:p>
       <w:r>
@@ -141,21 +194,18 @@
       <w:pPr>
         <w:rPr>
           <w:color w:val="000000" w:themeColor="text1"/>
-          <w:shd w:val="pct15" w:color="auto" w:fill="FFFFFF"/>
-        </w:rPr>
-      </w:pPr>
-      <w:r>
-        <w:rPr>
-          <w:rFonts w:hint="eastAsia"/>
-          <w:color w:val="000000" w:themeColor="text1"/>
-          <w:shd w:val="pct15" w:color="auto" w:fill="FFFFFF"/>
+        </w:rPr>
+      </w:pPr>
+      <w:r>
+        <w:rPr>
+          <w:rFonts w:hint="eastAsia"/>
+          <w:color w:val="000000" w:themeColor="text1"/>
         </w:rPr>
         <w:t xml:space="preserve">이름 : </w:t>
       </w:r>
       <w:r>
         <w:rPr>
           <w:color w:val="000000" w:themeColor="text1"/>
-          <w:shd w:val="pct15" w:color="auto" w:fill="FFFFFF"/>
         </w:rPr>
         <w:t>Tale Weaver</w:t>
       </w:r>
@@ -164,21 +214,18 @@
       <w:pPr>
         <w:rPr>
           <w:color w:val="000000" w:themeColor="text1"/>
-          <w:shd w:val="pct15" w:color="auto" w:fill="FFFFFF"/>
-        </w:rPr>
-      </w:pPr>
-      <w:r>
-        <w:rPr>
-          <w:rFonts w:hint="eastAsia"/>
-          <w:color w:val="000000" w:themeColor="text1"/>
-          <w:shd w:val="pct15" w:color="auto" w:fill="FFFFFF"/>
+        </w:rPr>
+      </w:pPr>
+      <w:r>
+        <w:rPr>
+          <w:rFonts w:hint="eastAsia"/>
+          <w:color w:val="000000" w:themeColor="text1"/>
         </w:rPr>
         <w:t xml:space="preserve">주제를 2가지 중 하나로 선택하였고 </w:t>
       </w:r>
       <w:r>
         <w:rPr>
           <w:color w:val="000000" w:themeColor="text1"/>
-          <w:shd w:val="pct15" w:color="auto" w:fill="FFFFFF"/>
         </w:rPr>
         <w:t xml:space="preserve">AI </w:t>
       </w:r>
@@ -186,14 +233,12 @@
         <w:rPr>
           <w:rFonts w:hint="eastAsia"/>
           <w:color w:val="000000" w:themeColor="text1"/>
-          <w:shd w:val="pct15" w:color="auto" w:fill="FFFFFF"/>
         </w:rPr>
         <w:t xml:space="preserve">실시간 보고서 도우미 같은 것과 </w:t>
       </w:r>
       <w:r>
         <w:rPr>
           <w:color w:val="000000" w:themeColor="text1"/>
-          <w:shd w:val="pct15" w:color="auto" w:fill="FFFFFF"/>
         </w:rPr>
         <w:t xml:space="preserve">AI </w:t>
       </w:r>
@@ -201,7 +246,6 @@
         <w:rPr>
           <w:rFonts w:hint="eastAsia"/>
           <w:color w:val="000000" w:themeColor="text1"/>
-          <w:shd w:val="pct15" w:color="auto" w:fill="FFFFFF"/>
         </w:rPr>
         <w:t>동화책 도우미 중 하나로 후자가 최종 선택</w:t>
       </w:r>
@@ -209,7 +253,6 @@
         <w:rPr>
           <w:rFonts w:hint="eastAsia"/>
           <w:color w:val="000000" w:themeColor="text1"/>
-          <w:shd w:val="pct15" w:color="auto" w:fill="FFFFFF"/>
         </w:rPr>
         <w:t>하게 되었음</w:t>
       </w:r>
@@ -217,16 +260,13 @@
     <w:p>
       <w:pPr>
         <w:rPr>
-          <w:rFonts w:hint="eastAsia"/>
-          <w:color w:val="000000" w:themeColor="text1"/>
-          <w:shd w:val="pct15" w:color="auto" w:fill="FFFFFF"/>
-        </w:rPr>
-      </w:pPr>
-      <w:r>
-        <w:rPr>
-          <w:rFonts w:hint="eastAsia"/>
-          <w:color w:val="000000" w:themeColor="text1"/>
-          <w:shd w:val="pct15" w:color="auto" w:fill="FFFFFF"/>
+          <w:color w:val="000000" w:themeColor="text1"/>
+        </w:rPr>
+      </w:pPr>
+      <w:r>
+        <w:rPr>
+          <w:rFonts w:hint="eastAsia"/>
+          <w:color w:val="000000" w:themeColor="text1"/>
         </w:rPr>
         <w:t xml:space="preserve">개요 : 사용자에게 등장인물에 대한 성격 등과 스토리 정보를 받으면 자동으로 이미지와 스토리 생성, 만약 정보가 부족하다면 선택지를 주고 이를 갈림길처럼 하며 부족한 정보를 채워 넣음, 동화책 제작 후 </w:t>
       </w:r>
@@ -234,7 +274,6 @@
       <w:r>
         <w:rPr>
           <w:color w:val="000000" w:themeColor="text1"/>
-          <w:shd w:val="pct15" w:color="auto" w:fill="FFFFFF"/>
         </w:rPr>
         <w:t>tts</w:t>
       </w:r>
@@ -242,7 +281,6 @@
         <w:rPr>
           <w:rFonts w:hint="eastAsia"/>
           <w:color w:val="000000" w:themeColor="text1"/>
-          <w:shd w:val="pct15" w:color="auto" w:fill="FFFFFF"/>
         </w:rPr>
         <w:t>를</w:t>
       </w:r>
@@ -251,7 +289,6 @@
         <w:rPr>
           <w:rFonts w:hint="eastAsia"/>
           <w:color w:val="000000" w:themeColor="text1"/>
-          <w:shd w:val="pct15" w:color="auto" w:fill="FFFFFF"/>
         </w:rPr>
         <w:t xml:space="preserve"> 통해 알맞은 목소리를 입혀 재생함</w:t>
       </w:r>
@@ -260,14 +297,12 @@
       <w:pPr>
         <w:rPr>
           <w:color w:val="000000" w:themeColor="text1"/>
-          <w:shd w:val="pct15" w:color="auto" w:fill="FFFFFF"/>
-        </w:rPr>
-      </w:pPr>
-      <w:r>
-        <w:rPr>
-          <w:rFonts w:hint="eastAsia"/>
-          <w:color w:val="000000" w:themeColor="text1"/>
-          <w:shd w:val="pct15" w:color="auto" w:fill="FFFFFF"/>
+        </w:rPr>
+      </w:pPr>
+      <w:r>
+        <w:rPr>
+          <w:rFonts w:hint="eastAsia"/>
+          <w:color w:val="000000" w:themeColor="text1"/>
         </w:rPr>
         <w:t>- 동화 구성에 필요한 등장인물, 주요 스토리를 받습니다.</w:t>
       </w:r>
@@ -276,14 +311,12 @@
       <w:pPr>
         <w:rPr>
           <w:color w:val="000000" w:themeColor="text1"/>
-          <w:shd w:val="pct15" w:color="auto" w:fill="FFFFFF"/>
-        </w:rPr>
-      </w:pPr>
-      <w:r>
-        <w:rPr>
-          <w:rFonts w:hint="eastAsia"/>
-          <w:color w:val="000000" w:themeColor="text1"/>
-          <w:shd w:val="pct15" w:color="auto" w:fill="FFFFFF"/>
+        </w:rPr>
+      </w:pPr>
+      <w:r>
+        <w:rPr>
+          <w:rFonts w:hint="eastAsia"/>
+          <w:color w:val="000000" w:themeColor="text1"/>
         </w:rPr>
         <w:t>- 등장인물의 성격이나 패턴 등을 선택지를 받습니다</w:t>
       </w:r>
@@ -292,14 +325,12 @@
       <w:pPr>
         <w:rPr>
           <w:color w:val="000000" w:themeColor="text1"/>
-          <w:shd w:val="pct15" w:color="auto" w:fill="FFFFFF"/>
-        </w:rPr>
-      </w:pPr>
-      <w:r>
-        <w:rPr>
-          <w:rFonts w:hint="eastAsia"/>
-          <w:color w:val="000000" w:themeColor="text1"/>
-          <w:shd w:val="pct15" w:color="auto" w:fill="FFFFFF"/>
+        </w:rPr>
+      </w:pPr>
+      <w:r>
+        <w:rPr>
+          <w:rFonts w:hint="eastAsia"/>
+          <w:color w:val="000000" w:themeColor="text1"/>
         </w:rPr>
         <w:t>- 받은 내용이 충분치 않다면 추가적 선택지를 줍니다</w:t>
       </w:r>
@@ -308,14 +339,12 @@
       <w:pPr>
         <w:rPr>
           <w:color w:val="000000" w:themeColor="text1"/>
-          <w:shd w:val="pct15" w:color="auto" w:fill="FFFFFF"/>
-        </w:rPr>
-      </w:pPr>
-      <w:r>
-        <w:rPr>
-          <w:rFonts w:hint="eastAsia"/>
-          <w:color w:val="000000" w:themeColor="text1"/>
-          <w:shd w:val="pct15" w:color="auto" w:fill="FFFFFF"/>
+        </w:rPr>
+      </w:pPr>
+      <w:r>
+        <w:rPr>
+          <w:rFonts w:hint="eastAsia"/>
+          <w:color w:val="000000" w:themeColor="text1"/>
         </w:rPr>
         <w:t>- 받은 내용이 충분하다면 동화책 내용과 해당 내용에 대한 이미지를 생성합니다</w:t>
       </w:r>
@@ -324,21 +353,18 @@
       <w:pPr>
         <w:rPr>
           <w:color w:val="000000" w:themeColor="text1"/>
-          <w:shd w:val="pct15" w:color="auto" w:fill="FFFFFF"/>
-        </w:rPr>
-      </w:pPr>
-      <w:r>
-        <w:rPr>
-          <w:rFonts w:hint="eastAsia"/>
-          <w:color w:val="000000" w:themeColor="text1"/>
-          <w:shd w:val="pct15" w:color="auto" w:fill="FFFFFF"/>
+        </w:rPr>
+      </w:pPr>
+      <w:r>
+        <w:rPr>
+          <w:rFonts w:hint="eastAsia"/>
+          <w:color w:val="000000" w:themeColor="text1"/>
         </w:rPr>
         <w:t xml:space="preserve">- 만든 동화책을 재생한다면 해당 등장인물에 적합한 음성을 </w:t>
       </w:r>
       <w:r>
         <w:rPr>
           <w:color w:val="000000" w:themeColor="text1"/>
-          <w:shd w:val="pct15" w:color="auto" w:fill="FFFFFF"/>
         </w:rPr>
         <w:t>t</w:t>
       </w:r>
@@ -346,7 +372,6 @@
         <w:rPr>
           <w:rFonts w:hint="eastAsia"/>
           <w:color w:val="000000" w:themeColor="text1"/>
-          <w:shd w:val="pct15" w:color="auto" w:fill="FFFFFF"/>
         </w:rPr>
         <w:t>ts로 재생합니다</w:t>
       </w:r>
@@ -354,14 +379,12 @@
     <w:p>
       <w:pPr>
         <w:rPr>
-          <w:rFonts w:hint="eastAsia"/>
           <w:color w:val="0070C0"/>
         </w:rPr>
       </w:pPr>
       <w:r>
         <w:rPr>
           <w:color w:val="000000" w:themeColor="text1"/>
-          <w:shd w:val="pct15" w:color="auto" w:fill="FFFFFF"/>
         </w:rPr>
         <w:t xml:space="preserve">- </w:t>
       </w:r>
@@ -369,7 +392,6 @@
         <w:rPr>
           <w:rFonts w:hint="eastAsia"/>
           <w:color w:val="000000" w:themeColor="text1"/>
-          <w:shd w:val="pct15" w:color="auto" w:fill="FFFFFF"/>
         </w:rPr>
         <w:t>만든 동화책은 저장됩니다</w:t>
       </w:r>
@@ -382,10 +404,28 @@
       </w:r>
     </w:p>
     <w:p>
-      <w:r>
-        <w:rPr>
-          <w:rFonts w:hint="eastAsia"/>
-        </w:rPr>
+      <w:pPr>
+        <w:widowControl/>
+        <w:wordWrap/>
+        <w:autoSpaceDE/>
+        <w:autoSpaceDN/>
+        <w:rPr>
+          <w:color w:val="0070C0"/>
+        </w:rPr>
+      </w:pPr>
+      <w:r>
+        <w:rPr>
+          <w:color w:val="0070C0"/>
+        </w:rPr>
+        <w:br w:type="page"/>
+      </w:r>
+    </w:p>
+    <w:p>
+      <w:r>
+        <w:rPr>
+          <w:rFonts w:hint="eastAsia"/>
+        </w:rPr>
+        <w:lastRenderedPageBreak/>
         <w:t>1 - 1) 유사한 서비스 분석 및 비교</w:t>
       </w:r>
     </w:p>
@@ -523,6 +563,9 @@
         <w:t>를 통한 동화 재생이 목표</w:t>
       </w:r>
     </w:p>
+    <w:p/>
+    <w:p/>
+    <w:p/>
     <w:p>
       <w:r>
         <w:rPr>
@@ -556,7 +599,6 @@
           <w:rFonts w:hint="eastAsia"/>
           <w:color w:val="000000" w:themeColor="text1"/>
         </w:rPr>
-        <w:lastRenderedPageBreak/>
         <w:t>얻은 정보를 통한 스토리 텍스트 및 이미지 생성 단계</w:t>
       </w:r>
     </w:p>
@@ -587,6 +629,13 @@
         <w:t xml:space="preserve"> 자동 선택)</w:t>
       </w:r>
     </w:p>
+    <w:p>
+      <w:pPr>
+        <w:rPr>
+          <w:rFonts w:hint="eastAsia"/>
+        </w:rPr>
+      </w:pPr>
+    </w:p>
     <w:p/>
     <w:p>
       <w:r>
@@ -595,13 +644,6 @@
         </w:rPr>
         <w:t>3) 필요한(핵심) 기술</w:t>
       </w:r>
-    </w:p>
-    <w:p>
-      <w:pPr>
-        <w:rPr>
-          <w:rFonts w:hint="eastAsia"/>
-        </w:rPr>
-      </w:pPr>
     </w:p>
     <w:p>
       <w:pPr>
@@ -645,7 +687,6 @@
           <w:numId w:val="1"/>
         </w:numPr>
         <w:rPr>
-          <w:rFonts w:hint="eastAsia"/>
           <w:color w:val="000000" w:themeColor="text1"/>
         </w:rPr>
       </w:pPr>
@@ -677,236 +718,35 @@
         <w:t>DB</w:t>
       </w:r>
     </w:p>
-    <w:p/>
-    <w:p>
-      <w:r>
-        <w:rPr>
-          <w:rFonts w:hint="eastAsia"/>
-        </w:rPr>
+    <w:p>
+      <w:pPr>
+        <w:widowControl/>
+        <w:wordWrap/>
+        <w:autoSpaceDE/>
+        <w:autoSpaceDN/>
+        <w:rPr>
+          <w:color w:val="000000" w:themeColor="text1"/>
+        </w:rPr>
+      </w:pPr>
+      <w:r>
+        <w:rPr>
+          <w:color w:val="000000" w:themeColor="text1"/>
+        </w:rPr>
+        <w:br w:type="page"/>
+      </w:r>
+    </w:p>
+    <w:p>
+      <w:pPr>
+        <w:rPr>
+          <w:rFonts w:hint="eastAsia"/>
+        </w:rPr>
+      </w:pPr>
+      <w:r>
+        <w:rPr>
+          <w:rFonts w:hint="eastAsia"/>
+        </w:rPr>
+        <w:lastRenderedPageBreak/>
         <w:t>4) 전체 구현 난이도(상, 중, 하) - 스스로 평가해서 이유와 함께 설명</w:t>
-      </w:r>
-    </w:p>
-    <w:p>
-      <w:r>
-        <w:rPr>
-          <w:rFonts w:hint="eastAsia"/>
-        </w:rPr>
-        <w:t xml:space="preserve">장민재 : 8, 다른 부분들은 구현하기 어렵지 않다고 생각되지만 </w:t>
-      </w:r>
-      <w:r>
-        <w:t>TTS</w:t>
-      </w:r>
-      <w:proofErr w:type="spellStart"/>
-      <w:r>
-        <w:rPr>
-          <w:rFonts w:hint="eastAsia"/>
-        </w:rPr>
-        <w:t>를</w:t>
-      </w:r>
-      <w:proofErr w:type="spellEnd"/>
-      <w:r>
-        <w:rPr>
-          <w:rFonts w:hint="eastAsia"/>
-        </w:rPr>
-        <w:t xml:space="preserve"> 사용해 실시간으로 읽어주는 기능을 구현하는 것이 매우 어려울 것이라고 생각함.</w:t>
-      </w:r>
-    </w:p>
-    <w:p>
-      <w:r>
-        <w:rPr>
-          <w:rFonts w:hint="eastAsia"/>
-        </w:rPr>
-        <w:t>이주영: 7, 사용자가 쉽게 프롬프트를 조정할 수 있는 방법을 구현하는게 어려울것 같다.</w:t>
-      </w:r>
-    </w:p>
-    <w:p>
-      <w:r>
-        <w:rPr>
-          <w:rFonts w:hint="eastAsia"/>
-        </w:rPr>
-        <w:t>이지희</w:t>
-      </w:r>
-      <w:r>
-        <w:t xml:space="preserve"> : </w:t>
-      </w:r>
-      <w:r>
-        <w:rPr>
-          <w:rFonts w:hint="eastAsia"/>
-        </w:rPr>
-        <w:t>10,</w:t>
-      </w:r>
-      <w:r>
-        <w:t xml:space="preserve"> AI와 </w:t>
-      </w:r>
-      <w:proofErr w:type="spellStart"/>
-      <w:r>
-        <w:t>tts를</w:t>
-      </w:r>
-      <w:proofErr w:type="spellEnd"/>
-      <w:r>
-        <w:t xml:space="preserve"> 모두 접목하여 </w:t>
-      </w:r>
-      <w:proofErr w:type="spellStart"/>
-      <w:r>
-        <w:t>개발하여야하는</w:t>
-      </w:r>
-      <w:proofErr w:type="spellEnd"/>
-      <w:r>
-        <w:t xml:space="preserve"> 기술이기 때문에 난이도를 10으로 평가하였습니다.</w:t>
-      </w:r>
-    </w:p>
-    <w:p>
-      <w:r>
-        <w:rPr>
-          <w:rFonts w:hint="eastAsia"/>
-        </w:rPr>
-        <w:t xml:space="preserve">정승민 : 8, 이미지 생성과 프롬프트를 넣어서 </w:t>
-      </w:r>
-      <w:r>
-        <w:t>GPT</w:t>
-      </w:r>
-      <w:r>
-        <w:rPr>
-          <w:rFonts w:hint="eastAsia"/>
-        </w:rPr>
-        <w:t xml:space="preserve">가 만들게 시키는 것은 다른 작업에서 해봤던 것이지만 </w:t>
-      </w:r>
-      <w:r>
-        <w:t>TTS</w:t>
-      </w:r>
-      <w:r>
-        <w:rPr>
-          <w:rFonts w:hint="eastAsia"/>
-        </w:rPr>
-        <w:t xml:space="preserve"> 알맞는 목소리를 매칭 시키고 재생시키는 과정과 </w:t>
-      </w:r>
-      <w:r>
-        <w:t>DB</w:t>
-      </w:r>
-      <w:proofErr w:type="spellStart"/>
-      <w:r>
-        <w:rPr>
-          <w:rFonts w:hint="eastAsia"/>
-        </w:rPr>
-        <w:t>에</w:t>
-      </w:r>
-      <w:proofErr w:type="spellEnd"/>
-      <w:r>
-        <w:rPr>
-          <w:rFonts w:hint="eastAsia"/>
-        </w:rPr>
-        <w:t xml:space="preserve"> 만든 동화와 </w:t>
-      </w:r>
-      <w:proofErr w:type="spellStart"/>
-      <w:r>
-        <w:rPr>
-          <w:rFonts w:hint="eastAsia"/>
-        </w:rPr>
-        <w:t>tts</w:t>
-      </w:r>
-      <w:proofErr w:type="spellEnd"/>
-      <w:r>
-        <w:rPr>
-          <w:rFonts w:hint="eastAsia"/>
-        </w:rPr>
-        <w:t xml:space="preserve"> 등에 데이터를 저장하는 방식에 대한 작업을 생각이 떠오르지 않아 이 부분이 어려워 보인다.</w:t>
-      </w:r>
-    </w:p>
-    <w:p>
-      <w:r>
-        <w:rPr>
-          <w:rFonts w:hint="eastAsia"/>
-        </w:rPr>
-        <w:t xml:space="preserve">총평 : </w:t>
-      </w:r>
-      <w:r>
-        <w:rPr>
-          <w:rFonts w:hint="eastAsia"/>
-        </w:rPr>
-        <w:t xml:space="preserve">8.25 점 // </w:t>
-      </w:r>
-      <w:r>
-        <w:t>AI</w:t>
-      </w:r>
-      <w:r>
-        <w:rPr>
-          <w:rFonts w:hint="eastAsia"/>
-        </w:rPr>
-        <w:t xml:space="preserve">에게 적절한 프롬프트 적용과 </w:t>
-      </w:r>
-      <w:r>
-        <w:t>TTS</w:t>
-      </w:r>
-      <w:proofErr w:type="spellStart"/>
-      <w:r>
-        <w:rPr>
-          <w:rFonts w:hint="eastAsia"/>
-        </w:rPr>
-        <w:t>에</w:t>
-      </w:r>
-      <w:proofErr w:type="spellEnd"/>
-      <w:r>
-        <w:rPr>
-          <w:rFonts w:hint="eastAsia"/>
-        </w:rPr>
-        <w:t xml:space="preserve"> 대한 어려움을 느끼는 듯</w:t>
-      </w:r>
-    </w:p>
-    <w:p>
-      <w:pPr>
-        <w:rPr>
-          <w:rFonts w:hint="eastAsia"/>
-        </w:rPr>
-      </w:pPr>
-    </w:p>
-    <w:p>
-      <w:r>
-        <w:rPr>
-          <w:rFonts w:hint="eastAsia"/>
-        </w:rPr>
-        <w:t>5) 업무 분장(</w:t>
-      </w:r>
-      <w:proofErr w:type="spellStart"/>
-      <w:r>
-        <w:rPr>
-          <w:rFonts w:hint="eastAsia"/>
-        </w:rPr>
-        <w:t>팀원별</w:t>
-      </w:r>
-      <w:proofErr w:type="spellEnd"/>
-      <w:r>
-        <w:rPr>
-          <w:rFonts w:hint="eastAsia"/>
-        </w:rPr>
-        <w:t xml:space="preserve"> 기여도% 포함 - ?/100) - 구체적으로 작성</w:t>
-      </w:r>
-    </w:p>
-    <w:p>
-      <w:pPr>
-        <w:rPr>
-          <w:color w:val="000000"/>
-        </w:rPr>
-      </w:pPr>
-      <w:r>
-        <w:rPr>
-          <w:rFonts w:hint="eastAsia"/>
-          <w:color w:val="000000"/>
-        </w:rPr>
-        <w:t>발표자 희망합니다(장민재)</w:t>
-      </w:r>
-    </w:p>
-    <w:p>
-      <w:pPr>
-        <w:rPr>
-          <w:color w:val="000000"/>
-        </w:rPr>
-      </w:pPr>
-      <w:r>
-        <w:rPr>
-          <w:rFonts w:hint="eastAsia"/>
-          <w:color w:val="000000"/>
-        </w:rPr>
-        <w:t>PPT 제작 희망합니다(이지희)</w:t>
       </w:r>
     </w:p>
     <w:tbl>
@@ -916,103 +756,56 @@
         <w:tblLook w:val="04A0" w:firstRow="1" w:lastRow="0" w:firstColumn="1" w:lastColumn="0" w:noHBand="0" w:noVBand="1"/>
       </w:tblPr>
       <w:tblGrid>
-        <w:gridCol w:w="1803"/>
-        <w:gridCol w:w="1803"/>
-        <w:gridCol w:w="1803"/>
-        <w:gridCol w:w="1803"/>
-        <w:gridCol w:w="1804"/>
+        <w:gridCol w:w="988"/>
+        <w:gridCol w:w="992"/>
+        <w:gridCol w:w="7036"/>
       </w:tblGrid>
       <w:tr>
         <w:tc>
           <w:tcPr>
-            <w:tcW w:w="1803" w:type="dxa"/>
-          </w:tcPr>
-          <w:p>
-            <w:pPr>
-              <w:rPr>
-                <w:rFonts w:hint="eastAsia"/>
-                <w:color w:val="000000"/>
-              </w:rPr>
-            </w:pPr>
-          </w:p>
-        </w:tc>
-        <w:tc>
-          <w:tcPr>
-            <w:tcW w:w="1803" w:type="dxa"/>
-          </w:tcPr>
-          <w:p>
-            <w:pPr>
-              <w:rPr>
-                <w:rFonts w:hint="eastAsia"/>
-                <w:color w:val="000000"/>
-              </w:rPr>
-            </w:pPr>
-            <w:r>
-              <w:rPr>
-                <w:rFonts w:hint="eastAsia"/>
-                <w:color w:val="000000"/>
-              </w:rPr>
-              <w:t>이주영</w:t>
-            </w:r>
-          </w:p>
-        </w:tc>
-        <w:tc>
-          <w:tcPr>
-            <w:tcW w:w="1803" w:type="dxa"/>
-          </w:tcPr>
-          <w:p>
-            <w:pPr>
-              <w:rPr>
-                <w:rFonts w:hint="eastAsia"/>
-                <w:color w:val="000000"/>
-              </w:rPr>
-            </w:pPr>
-            <w:r>
-              <w:rPr>
-                <w:rFonts w:hint="eastAsia"/>
-                <w:color w:val="000000"/>
-              </w:rPr>
-              <w:t>이지희</w:t>
-            </w:r>
-          </w:p>
-        </w:tc>
-        <w:tc>
-          <w:tcPr>
-            <w:tcW w:w="1803" w:type="dxa"/>
-          </w:tcPr>
-          <w:p>
-            <w:pPr>
-              <w:rPr>
-                <w:rFonts w:hint="eastAsia"/>
-                <w:color w:val="000000"/>
-              </w:rPr>
-            </w:pPr>
-            <w:r>
-              <w:rPr>
-                <w:rFonts w:hint="eastAsia"/>
-                <w:color w:val="000000"/>
-              </w:rPr>
-              <w:t>장민재</w:t>
-            </w:r>
-          </w:p>
-        </w:tc>
-        <w:tc>
-          <w:tcPr>
-            <w:tcW w:w="1804" w:type="dxa"/>
-          </w:tcPr>
-          <w:p>
-            <w:pPr>
-              <w:rPr>
-                <w:rFonts w:hint="eastAsia"/>
-                <w:color w:val="000000"/>
-              </w:rPr>
-            </w:pPr>
-            <w:r>
-              <w:rPr>
-                <w:rFonts w:hint="eastAsia"/>
-                <w:color w:val="000000"/>
-              </w:rPr>
-              <w:t>정승민</w:t>
+            <w:tcW w:w="988" w:type="dxa"/>
+          </w:tcPr>
+          <w:p>
+            <w:pPr>
+              <w:jc w:val="center"/>
+            </w:pPr>
+            <w:r>
+              <w:rPr>
+                <w:rFonts w:hint="eastAsia"/>
+              </w:rPr>
+              <w:t>이름</w:t>
+            </w:r>
+          </w:p>
+        </w:tc>
+        <w:tc>
+          <w:tcPr>
+            <w:tcW w:w="992" w:type="dxa"/>
+          </w:tcPr>
+          <w:p>
+            <w:pPr>
+              <w:jc w:val="center"/>
+            </w:pPr>
+            <w:r>
+              <w:rPr>
+                <w:rFonts w:hint="eastAsia"/>
+              </w:rPr>
+              <w:t>평점</w:t>
+            </w:r>
+          </w:p>
+        </w:tc>
+        <w:tc>
+          <w:tcPr>
+            <w:tcW w:w="7036" w:type="dxa"/>
+          </w:tcPr>
+          <w:p>
+            <w:pPr>
+              <w:jc w:val="center"/>
+            </w:pPr>
+            <w:r>
+              <w:rPr>
+                <w:rFonts w:hint="eastAsia"/>
+              </w:rPr>
+              <w:t>평가</w:t>
             </w:r>
           </w:p>
         </w:tc>
@@ -1020,109 +813,63 @@
       <w:tr>
         <w:tc>
           <w:tcPr>
-            <w:tcW w:w="1803" w:type="dxa"/>
-          </w:tcPr>
-          <w:p>
-            <w:pPr>
-              <w:rPr>
-                <w:rFonts w:hint="eastAsia"/>
-                <w:color w:val="000000"/>
-              </w:rPr>
-            </w:pPr>
-            <w:r>
-              <w:rPr>
-                <w:rFonts w:hint="eastAsia"/>
-                <w:color w:val="000000"/>
-              </w:rPr>
-              <w:t>제안서 발표</w:t>
-            </w:r>
-          </w:p>
-        </w:tc>
-        <w:tc>
-          <w:tcPr>
-            <w:tcW w:w="1803" w:type="dxa"/>
-          </w:tcPr>
-          <w:p>
-            <w:pPr>
-              <w:rPr>
-                <w:rFonts w:hint="eastAsia"/>
-                <w:color w:val="000000"/>
-              </w:rPr>
-            </w:pPr>
-          </w:p>
-        </w:tc>
-        <w:tc>
-          <w:tcPr>
-            <w:tcW w:w="1803" w:type="dxa"/>
-          </w:tcPr>
-          <w:p>
-            <w:pPr>
-              <w:rPr>
-                <w:rFonts w:hint="eastAsia"/>
-                <w:color w:val="000000"/>
-              </w:rPr>
-            </w:pPr>
-            <w:r>
-              <w:rPr>
-                <w:color w:val="000000"/>
-              </w:rPr>
-              <w:t>Ppt</w:t>
-            </w:r>
-            <w:r>
-              <w:rPr>
-                <w:rFonts w:hint="eastAsia"/>
-                <w:color w:val="000000"/>
-              </w:rPr>
-              <w:t xml:space="preserve"> 제작 </w:t>
-            </w:r>
-            <w:r>
-              <w:rPr>
-                <w:rFonts w:hint="eastAsia"/>
-                <w:color w:val="000000"/>
-              </w:rPr>
-              <w:lastRenderedPageBreak/>
-              <w:t>(100%)</w:t>
-            </w:r>
-          </w:p>
-        </w:tc>
-        <w:tc>
-          <w:tcPr>
-            <w:tcW w:w="1803" w:type="dxa"/>
-          </w:tcPr>
-          <w:p>
-            <w:pPr>
-              <w:rPr>
-                <w:rFonts w:hint="eastAsia"/>
-                <w:color w:val="000000"/>
-              </w:rPr>
-            </w:pPr>
-            <w:r>
-              <w:rPr>
-                <w:rFonts w:hint="eastAsia"/>
-                <w:color w:val="000000"/>
-              </w:rPr>
-              <w:lastRenderedPageBreak/>
-              <w:t>발표(100%)</w:t>
-            </w:r>
-          </w:p>
-        </w:tc>
-        <w:tc>
-          <w:tcPr>
-            <w:tcW w:w="1804" w:type="dxa"/>
-          </w:tcPr>
-          <w:p>
-            <w:pPr>
-              <w:rPr>
-                <w:rFonts w:hint="eastAsia"/>
-                <w:color w:val="000000"/>
-              </w:rPr>
-            </w:pPr>
-            <w:r>
-              <w:rPr>
-                <w:rFonts w:hint="eastAsia"/>
-                <w:color w:val="000000"/>
-              </w:rPr>
-              <w:t>자료 정리</w:t>
+            <w:tcW w:w="988" w:type="dxa"/>
+          </w:tcPr>
+          <w:p>
+            <w:pPr>
+              <w:jc w:val="center"/>
+            </w:pPr>
+            <w:r>
+              <w:rPr>
+                <w:rFonts w:hint="eastAsia"/>
+              </w:rPr>
+              <w:t>장민재</w:t>
+            </w:r>
+          </w:p>
+        </w:tc>
+        <w:tc>
+          <w:tcPr>
+            <w:tcW w:w="992" w:type="dxa"/>
+          </w:tcPr>
+          <w:p>
+            <w:pPr>
+              <w:jc w:val="center"/>
+            </w:pPr>
+            <w:r>
+              <w:rPr>
+                <w:rFonts w:hint="eastAsia"/>
+              </w:rPr>
+              <w:t>8</w:t>
+            </w:r>
+          </w:p>
+        </w:tc>
+        <w:tc>
+          <w:tcPr>
+            <w:tcW w:w="7036" w:type="dxa"/>
+          </w:tcPr>
+          <w:p>
+            <w:r>
+              <w:rPr>
+                <w:rFonts w:hint="eastAsia"/>
+              </w:rPr>
+              <w:t xml:space="preserve">다른 부분들은 구현하기 어렵지 않다고 생각되지만 </w:t>
+            </w:r>
+            <w:r>
+              <w:t>TTS</w:t>
+            </w:r>
+            <w:proofErr w:type="spellStart"/>
+            <w:r>
+              <w:rPr>
+                <w:rFonts w:hint="eastAsia"/>
+              </w:rPr>
+              <w:t>를</w:t>
+            </w:r>
+            <w:proofErr w:type="spellEnd"/>
+            <w:r>
+              <w:rPr>
+                <w:rFonts w:hint="eastAsia"/>
+              </w:rPr>
+              <w:t xml:space="preserve"> 사용해 실시간으로 읽어주는 기능을 구현하는 것이 매우 어려울 것이라고 생각함</w:t>
             </w:r>
           </w:p>
         </w:tc>
@@ -1130,91 +877,851 @@
       <w:tr>
         <w:tc>
           <w:tcPr>
-            <w:tcW w:w="1803" w:type="dxa"/>
-          </w:tcPr>
-          <w:p>
-            <w:pPr>
-              <w:rPr>
-                <w:rFonts w:hint="eastAsia"/>
-                <w:color w:val="000000"/>
-              </w:rPr>
-            </w:pPr>
-            <w:r>
-              <w:rPr>
-                <w:rFonts w:hint="eastAsia"/>
-                <w:color w:val="000000"/>
-              </w:rPr>
-              <w:t>이후 작업들</w:t>
-            </w:r>
-          </w:p>
-        </w:tc>
-        <w:tc>
-          <w:tcPr>
-            <w:tcW w:w="1803" w:type="dxa"/>
-          </w:tcPr>
-          <w:p>
-            <w:pPr>
-              <w:rPr>
-                <w:rFonts w:hint="eastAsia"/>
-                <w:color w:val="000000"/>
-              </w:rPr>
-            </w:pPr>
-          </w:p>
-        </w:tc>
-        <w:tc>
-          <w:tcPr>
-            <w:tcW w:w="1803" w:type="dxa"/>
-          </w:tcPr>
-          <w:p>
-            <w:pPr>
-              <w:rPr>
-                <w:rFonts w:hint="eastAsia"/>
-                <w:color w:val="000000"/>
-              </w:rPr>
-            </w:pPr>
-            <w:r>
-              <w:rPr>
-                <w:color w:val="000000"/>
-              </w:rPr>
-              <w:t>Ppt</w:t>
-            </w:r>
-            <w:r>
-              <w:rPr>
-                <w:rFonts w:hint="eastAsia"/>
-                <w:color w:val="000000"/>
-              </w:rPr>
-              <w:t>제작</w:t>
-            </w:r>
-          </w:p>
-        </w:tc>
-        <w:tc>
-          <w:tcPr>
-            <w:tcW w:w="1803" w:type="dxa"/>
-          </w:tcPr>
-          <w:p>
-            <w:pPr>
-              <w:rPr>
-                <w:rFonts w:hint="eastAsia"/>
-                <w:color w:val="000000"/>
-              </w:rPr>
-            </w:pPr>
-          </w:p>
-        </w:tc>
-        <w:tc>
-          <w:tcPr>
-            <w:tcW w:w="1804" w:type="dxa"/>
-          </w:tcPr>
-          <w:p>
-            <w:pPr>
-              <w:rPr>
-                <w:rFonts w:hint="eastAsia"/>
-                <w:color w:val="000000"/>
+            <w:tcW w:w="988" w:type="dxa"/>
+          </w:tcPr>
+          <w:p>
+            <w:pPr>
+              <w:jc w:val="center"/>
+            </w:pPr>
+            <w:r>
+              <w:rPr>
+                <w:rFonts w:hint="eastAsia"/>
+              </w:rPr>
+              <w:t>이주영</w:t>
+            </w:r>
+          </w:p>
+        </w:tc>
+        <w:tc>
+          <w:tcPr>
+            <w:tcW w:w="992" w:type="dxa"/>
+          </w:tcPr>
+          <w:p>
+            <w:pPr>
+              <w:jc w:val="center"/>
+            </w:pPr>
+            <w:r>
+              <w:rPr>
+                <w:rFonts w:hint="eastAsia"/>
+              </w:rPr>
+              <w:t>7</w:t>
+            </w:r>
+          </w:p>
+        </w:tc>
+        <w:tc>
+          <w:tcPr>
+            <w:tcW w:w="7036" w:type="dxa"/>
+          </w:tcPr>
+          <w:p>
+            <w:r>
+              <w:rPr>
+                <w:rFonts w:hint="eastAsia"/>
+              </w:rPr>
+              <w:t xml:space="preserve">사용자가 쉽게 프롬프트를 조정할 수 있는 방법을 </w:t>
+            </w:r>
+            <w:proofErr w:type="spellStart"/>
+            <w:r>
+              <w:rPr>
+                <w:rFonts w:hint="eastAsia"/>
+              </w:rPr>
+              <w:t>구현하는게</w:t>
+            </w:r>
+            <w:proofErr w:type="spellEnd"/>
+            <w:r>
+              <w:rPr>
+                <w:rFonts w:hint="eastAsia"/>
+              </w:rPr>
+              <w:t xml:space="preserve"> </w:t>
+            </w:r>
+            <w:proofErr w:type="spellStart"/>
+            <w:r>
+              <w:rPr>
+                <w:rFonts w:hint="eastAsia"/>
+              </w:rPr>
+              <w:t>어려울것</w:t>
+            </w:r>
+            <w:proofErr w:type="spellEnd"/>
+            <w:r>
+              <w:rPr>
+                <w:rFonts w:hint="eastAsia"/>
+              </w:rPr>
+              <w:t xml:space="preserve"> 같다</w:t>
+            </w:r>
+          </w:p>
+        </w:tc>
+      </w:tr>
+      <w:tr>
+        <w:tc>
+          <w:tcPr>
+            <w:tcW w:w="988" w:type="dxa"/>
+          </w:tcPr>
+          <w:p>
+            <w:pPr>
+              <w:jc w:val="center"/>
+            </w:pPr>
+            <w:r>
+              <w:rPr>
+                <w:rFonts w:hint="eastAsia"/>
+              </w:rPr>
+              <w:t>이지희</w:t>
+            </w:r>
+          </w:p>
+        </w:tc>
+        <w:tc>
+          <w:tcPr>
+            <w:tcW w:w="992" w:type="dxa"/>
+          </w:tcPr>
+          <w:p>
+            <w:pPr>
+              <w:jc w:val="center"/>
+              <w:rPr>
+                <w:rFonts w:hint="eastAsia"/>
+              </w:rPr>
+            </w:pPr>
+            <w:r>
+              <w:rPr>
+                <w:rFonts w:hint="eastAsia"/>
+              </w:rPr>
+              <w:t>10</w:t>
+            </w:r>
+          </w:p>
+        </w:tc>
+        <w:tc>
+          <w:tcPr>
+            <w:tcW w:w="7036" w:type="dxa"/>
+          </w:tcPr>
+          <w:p>
+            <w:r>
+              <w:t xml:space="preserve">AI와 </w:t>
+            </w:r>
+            <w:proofErr w:type="spellStart"/>
+            <w:r>
+              <w:t>tts를</w:t>
+            </w:r>
+            <w:proofErr w:type="spellEnd"/>
+            <w:r>
+              <w:t xml:space="preserve"> 모두 접목하여 </w:t>
+            </w:r>
+            <w:proofErr w:type="spellStart"/>
+            <w:r>
+              <w:t>개발하여야하는</w:t>
+            </w:r>
+            <w:proofErr w:type="spellEnd"/>
+            <w:r>
+              <w:t xml:space="preserve"> 기술이기 때문에 난이도를 10으로 평가하였습니다</w:t>
+            </w:r>
+          </w:p>
+        </w:tc>
+      </w:tr>
+      <w:tr>
+        <w:tc>
+          <w:tcPr>
+            <w:tcW w:w="988" w:type="dxa"/>
+          </w:tcPr>
+          <w:p>
+            <w:pPr>
+              <w:jc w:val="center"/>
+            </w:pPr>
+            <w:r>
+              <w:rPr>
+                <w:rFonts w:hint="eastAsia"/>
+              </w:rPr>
+              <w:t>정승민</w:t>
+            </w:r>
+          </w:p>
+        </w:tc>
+        <w:tc>
+          <w:tcPr>
+            <w:tcW w:w="992" w:type="dxa"/>
+          </w:tcPr>
+          <w:p>
+            <w:pPr>
+              <w:jc w:val="center"/>
+            </w:pPr>
+            <w:r>
+              <w:rPr>
+                <w:rFonts w:hint="eastAsia"/>
+              </w:rPr>
+              <w:t>8</w:t>
+            </w:r>
+          </w:p>
+        </w:tc>
+        <w:tc>
+          <w:tcPr>
+            <w:tcW w:w="7036" w:type="dxa"/>
+          </w:tcPr>
+          <w:p>
+            <w:r>
+              <w:rPr>
+                <w:rFonts w:hint="eastAsia"/>
+              </w:rPr>
+              <w:t xml:space="preserve">이미지 생성과 프롬프트를 넣어서 </w:t>
+            </w:r>
+            <w:r>
+              <w:t>GPT</w:t>
+            </w:r>
+            <w:r>
+              <w:rPr>
+                <w:rFonts w:hint="eastAsia"/>
+              </w:rPr>
+              <w:t xml:space="preserve">가 만들게 시키는 것은 다른 작업에서 해봤던 것이지만 </w:t>
+            </w:r>
+            <w:r>
+              <w:t>TTS</w:t>
+            </w:r>
+            <w:r>
+              <w:rPr>
+                <w:rFonts w:hint="eastAsia"/>
+              </w:rPr>
+              <w:t xml:space="preserve"> 알맞는 목소리를 매칭 시키고 재생시키는 과정과 </w:t>
+            </w:r>
+            <w:r>
+              <w:t>DB</w:t>
+            </w:r>
+            <w:proofErr w:type="spellStart"/>
+            <w:r>
+              <w:rPr>
+                <w:rFonts w:hint="eastAsia"/>
+              </w:rPr>
+              <w:t>에</w:t>
+            </w:r>
+            <w:proofErr w:type="spellEnd"/>
+            <w:r>
+              <w:rPr>
+                <w:rFonts w:hint="eastAsia"/>
+              </w:rPr>
+              <w:t xml:space="preserve"> 만든 동화와 </w:t>
+            </w:r>
+            <w:proofErr w:type="spellStart"/>
+            <w:r>
+              <w:rPr>
+                <w:rFonts w:hint="eastAsia"/>
+              </w:rPr>
+              <w:t>tts</w:t>
+            </w:r>
+            <w:proofErr w:type="spellEnd"/>
+            <w:r>
+              <w:rPr>
+                <w:rFonts w:hint="eastAsia"/>
+              </w:rPr>
+              <w:t xml:space="preserve"> 등에 데이터를 저장하는 방식에 대한 작업을 생각이 떠오르지 않아 이 부분이 어려워 보인다.</w:t>
+            </w:r>
+          </w:p>
+        </w:tc>
+      </w:tr>
+      <w:tr>
+        <w:tc>
+          <w:tcPr>
+            <w:tcW w:w="988" w:type="dxa"/>
+          </w:tcPr>
+          <w:p>
+            <w:pPr>
+              <w:jc w:val="center"/>
+              <w:rPr>
+                <w:rFonts w:hint="eastAsia"/>
+                <w:b/>
+                <w:bCs/>
+              </w:rPr>
+            </w:pPr>
+            <w:r>
+              <w:rPr>
+                <w:rFonts w:hint="eastAsia"/>
+                <w:b/>
+                <w:bCs/>
+              </w:rPr>
+              <w:t>총평</w:t>
+            </w:r>
+          </w:p>
+        </w:tc>
+        <w:tc>
+          <w:tcPr>
+            <w:tcW w:w="992" w:type="dxa"/>
+          </w:tcPr>
+          <w:p>
+            <w:pPr>
+              <w:jc w:val="center"/>
+              <w:rPr>
+                <w:rFonts w:hint="eastAsia"/>
+                <w:b/>
+                <w:bCs/>
+              </w:rPr>
+            </w:pPr>
+            <w:r>
+              <w:rPr>
+                <w:rFonts w:hint="eastAsia"/>
+                <w:b/>
+                <w:bCs/>
+              </w:rPr>
+              <w:t>8.25</w:t>
+            </w:r>
+          </w:p>
+        </w:tc>
+        <w:tc>
+          <w:tcPr>
+            <w:tcW w:w="7036" w:type="dxa"/>
+          </w:tcPr>
+          <w:p>
+            <w:pPr>
+              <w:rPr>
+                <w:b/>
+                <w:bCs/>
+              </w:rPr>
+            </w:pPr>
+            <w:r>
+              <w:rPr>
+                <w:b/>
+                <w:bCs/>
+              </w:rPr>
+              <w:t>AI</w:t>
+            </w:r>
+            <w:r>
+              <w:rPr>
+                <w:rFonts w:hint="eastAsia"/>
+                <w:b/>
+                <w:bCs/>
+              </w:rPr>
+              <w:t xml:space="preserve">에게 적절한 프롬프트 적용과 </w:t>
+            </w:r>
+            <w:r>
+              <w:rPr>
+                <w:b/>
+                <w:bCs/>
+              </w:rPr>
+              <w:t>TTS</w:t>
+            </w:r>
+            <w:proofErr w:type="spellStart"/>
+            <w:r>
+              <w:rPr>
+                <w:rFonts w:hint="eastAsia"/>
+                <w:b/>
+                <w:bCs/>
+              </w:rPr>
+              <w:t>에</w:t>
+            </w:r>
+            <w:proofErr w:type="spellEnd"/>
+            <w:r>
+              <w:rPr>
+                <w:rFonts w:hint="eastAsia"/>
+                <w:b/>
+                <w:bCs/>
+              </w:rPr>
+              <w:t xml:space="preserve"> 대한 어려움을 느</w:t>
+            </w:r>
+            <w:r>
+              <w:rPr>
+                <w:rFonts w:hint="eastAsia"/>
+                <w:b/>
+                <w:bCs/>
+              </w:rPr>
+              <w:t>낀다.</w:t>
+            </w:r>
+          </w:p>
+          <w:p>
+            <w:pPr>
+              <w:rPr>
+                <w:rFonts w:hint="eastAsia"/>
+                <w:b/>
+                <w:bCs/>
               </w:rPr>
             </w:pPr>
           </w:p>
         </w:tc>
       </w:tr>
     </w:tbl>
+    <w:p/>
+    <w:p>
+      <w:pPr>
+        <w:rPr>
+          <w:rFonts w:hint="eastAsia"/>
+          <w:color w:val="000000" w:themeColor="text1"/>
+        </w:rPr>
+      </w:pPr>
+    </w:p>
+    <w:p>
+      <w:pPr>
+        <w:rPr>
+          <w:color w:val="000000" w:themeColor="text1"/>
+        </w:rPr>
+      </w:pPr>
+      <w:r>
+        <w:rPr>
+          <w:rFonts w:hint="eastAsia"/>
+          <w:color w:val="000000" w:themeColor="text1"/>
+        </w:rPr>
+        <w:t>5) 업무 분장(</w:t>
+      </w:r>
+      <w:proofErr w:type="spellStart"/>
+      <w:r>
+        <w:rPr>
+          <w:rFonts w:hint="eastAsia"/>
+          <w:color w:val="000000" w:themeColor="text1"/>
+        </w:rPr>
+        <w:t>팀원별</w:t>
+      </w:r>
+      <w:proofErr w:type="spellEnd"/>
+      <w:r>
+        <w:rPr>
+          <w:rFonts w:hint="eastAsia"/>
+          <w:color w:val="000000" w:themeColor="text1"/>
+        </w:rPr>
+        <w:t xml:space="preserve"> 기여도% 포함 - ?/100) - 구체적으로 작성</w:t>
+      </w:r>
+    </w:p>
+    <w:tbl>
+      <w:tblPr>
+        <w:tblStyle w:val="ae"/>
+        <w:tblW w:w="9634" w:type="dxa"/>
+        <w:tblLook w:val="04A0" w:firstRow="1" w:lastRow="0" w:firstColumn="1" w:lastColumn="0" w:noHBand="0" w:noVBand="1"/>
+      </w:tblPr>
+      <w:tblGrid>
+        <w:gridCol w:w="2547"/>
+        <w:gridCol w:w="1276"/>
+        <w:gridCol w:w="1586"/>
+        <w:gridCol w:w="1803"/>
+        <w:gridCol w:w="2422"/>
+      </w:tblGrid>
+      <w:tr>
+        <w:tc>
+          <w:tcPr>
+            <w:tcW w:w="2547" w:type="dxa"/>
+          </w:tcPr>
+          <w:p>
+            <w:pPr>
+              <w:rPr>
+                <w:color w:val="000000"/>
+              </w:rPr>
+            </w:pPr>
+          </w:p>
+        </w:tc>
+        <w:tc>
+          <w:tcPr>
+            <w:tcW w:w="1276" w:type="dxa"/>
+          </w:tcPr>
+          <w:p>
+            <w:pPr>
+              <w:rPr>
+                <w:color w:val="000000"/>
+              </w:rPr>
+            </w:pPr>
+            <w:r>
+              <w:rPr>
+                <w:rFonts w:hint="eastAsia"/>
+                <w:color w:val="000000"/>
+              </w:rPr>
+              <w:t>이주영</w:t>
+            </w:r>
+          </w:p>
+        </w:tc>
+        <w:tc>
+          <w:tcPr>
+            <w:tcW w:w="1586" w:type="dxa"/>
+          </w:tcPr>
+          <w:p>
+            <w:pPr>
+              <w:rPr>
+                <w:color w:val="000000"/>
+              </w:rPr>
+            </w:pPr>
+            <w:r>
+              <w:rPr>
+                <w:rFonts w:hint="eastAsia"/>
+                <w:color w:val="000000"/>
+              </w:rPr>
+              <w:t>이지희</w:t>
+            </w:r>
+          </w:p>
+        </w:tc>
+        <w:tc>
+          <w:tcPr>
+            <w:tcW w:w="1803" w:type="dxa"/>
+          </w:tcPr>
+          <w:p>
+            <w:pPr>
+              <w:rPr>
+                <w:color w:val="000000"/>
+              </w:rPr>
+            </w:pPr>
+            <w:r>
+              <w:rPr>
+                <w:rFonts w:hint="eastAsia"/>
+                <w:color w:val="000000"/>
+              </w:rPr>
+              <w:t>장민재</w:t>
+            </w:r>
+          </w:p>
+        </w:tc>
+        <w:tc>
+          <w:tcPr>
+            <w:tcW w:w="2422" w:type="dxa"/>
+          </w:tcPr>
+          <w:p>
+            <w:pPr>
+              <w:rPr>
+                <w:color w:val="000000"/>
+              </w:rPr>
+            </w:pPr>
+            <w:r>
+              <w:rPr>
+                <w:rFonts w:hint="eastAsia"/>
+                <w:color w:val="000000"/>
+              </w:rPr>
+              <w:t>정승민</w:t>
+            </w:r>
+          </w:p>
+        </w:tc>
+      </w:tr>
+      <w:tr>
+        <w:tc>
+          <w:tcPr>
+            <w:tcW w:w="2547" w:type="dxa"/>
+          </w:tcPr>
+          <w:p>
+            <w:pPr>
+              <w:rPr>
+                <w:color w:val="000000"/>
+              </w:rPr>
+            </w:pPr>
+            <w:r>
+              <w:rPr>
+                <w:rFonts w:hint="eastAsia"/>
+                <w:color w:val="000000"/>
+              </w:rPr>
+              <w:t>제안서 발표</w:t>
+            </w:r>
+          </w:p>
+        </w:tc>
+        <w:tc>
+          <w:tcPr>
+            <w:tcW w:w="1276" w:type="dxa"/>
+          </w:tcPr>
+          <w:p>
+            <w:pPr>
+              <w:rPr>
+                <w:color w:val="000000"/>
+              </w:rPr>
+            </w:pPr>
+          </w:p>
+        </w:tc>
+        <w:tc>
+          <w:tcPr>
+            <w:tcW w:w="1586" w:type="dxa"/>
+          </w:tcPr>
+          <w:p>
+            <w:pPr>
+              <w:rPr>
+                <w:color w:val="000000"/>
+              </w:rPr>
+            </w:pPr>
+            <w:r>
+              <w:rPr>
+                <w:color w:val="000000"/>
+              </w:rPr>
+              <w:t>P</w:t>
+            </w:r>
+            <w:r>
+              <w:rPr>
+                <w:color w:val="000000"/>
+              </w:rPr>
+              <w:t>PT</w:t>
+            </w:r>
+            <w:r>
+              <w:rPr>
+                <w:rFonts w:hint="eastAsia"/>
+                <w:color w:val="000000"/>
+              </w:rPr>
+              <w:t xml:space="preserve"> 제작 (100%)</w:t>
+            </w:r>
+          </w:p>
+        </w:tc>
+        <w:tc>
+          <w:tcPr>
+            <w:tcW w:w="1803" w:type="dxa"/>
+          </w:tcPr>
+          <w:p>
+            <w:pPr>
+              <w:rPr>
+                <w:color w:val="000000"/>
+              </w:rPr>
+            </w:pPr>
+            <w:r>
+              <w:rPr>
+                <w:rFonts w:hint="eastAsia"/>
+                <w:color w:val="000000"/>
+              </w:rPr>
+              <w:t>발표(100%)</w:t>
+            </w:r>
+          </w:p>
+        </w:tc>
+        <w:tc>
+          <w:tcPr>
+            <w:tcW w:w="2422" w:type="dxa"/>
+          </w:tcPr>
+          <w:p>
+            <w:pPr>
+              <w:rPr>
+                <w:color w:val="000000"/>
+              </w:rPr>
+            </w:pPr>
+            <w:r>
+              <w:rPr>
+                <w:rFonts w:hint="eastAsia"/>
+                <w:color w:val="000000"/>
+              </w:rPr>
+              <w:t>자료 정리</w:t>
+            </w:r>
+          </w:p>
+        </w:tc>
+      </w:tr>
+      <w:tr>
+        <w:tc>
+          <w:tcPr>
+            <w:tcW w:w="2547" w:type="dxa"/>
+          </w:tcPr>
+          <w:p>
+            <w:pPr>
+              <w:rPr>
+                <w:color w:val="000000"/>
+              </w:rPr>
+            </w:pPr>
+            <w:r>
+              <w:rPr>
+                <w:rFonts w:hint="eastAsia"/>
+                <w:color w:val="000000"/>
+              </w:rPr>
+              <w:t xml:space="preserve">제안서 발표 </w:t>
+            </w:r>
+          </w:p>
+          <w:p>
+            <w:pPr>
+              <w:rPr>
+                <w:color w:val="000000"/>
+              </w:rPr>
+            </w:pPr>
+            <w:r>
+              <w:rPr>
+                <w:rFonts w:hint="eastAsia"/>
+                <w:color w:val="000000"/>
+              </w:rPr>
+              <w:t>이후 작업들</w:t>
+            </w:r>
+          </w:p>
+        </w:tc>
+        <w:tc>
+          <w:tcPr>
+            <w:tcW w:w="1276" w:type="dxa"/>
+          </w:tcPr>
+          <w:p>
+            <w:pPr>
+              <w:rPr>
+                <w:rFonts w:hint="eastAsia"/>
+                <w:color w:val="000000"/>
+              </w:rPr>
+            </w:pPr>
+          </w:p>
+        </w:tc>
+        <w:tc>
+          <w:tcPr>
+            <w:tcW w:w="1586" w:type="dxa"/>
+          </w:tcPr>
+          <w:p>
+            <w:pPr>
+              <w:rPr>
+                <w:color w:val="000000"/>
+              </w:rPr>
+            </w:pPr>
+            <w:r>
+              <w:rPr>
+                <w:color w:val="000000"/>
+              </w:rPr>
+              <w:t>P</w:t>
+            </w:r>
+            <w:r>
+              <w:rPr>
+                <w:color w:val="000000"/>
+              </w:rPr>
+              <w:t>PT</w:t>
+            </w:r>
+            <w:r>
+              <w:rPr>
+                <w:rFonts w:hint="eastAsia"/>
+                <w:color w:val="000000"/>
+              </w:rPr>
+              <w:t>제작</w:t>
+            </w:r>
+            <w:r>
+              <w:rPr>
+                <w:rFonts w:hint="eastAsia"/>
+                <w:color w:val="000000"/>
+              </w:rPr>
+              <w:t>(100%)</w:t>
+            </w:r>
+          </w:p>
+          <w:p>
+            <w:pPr>
+              <w:rPr>
+                <w:rFonts w:hint="eastAsia"/>
+                <w:color w:val="000000"/>
+              </w:rPr>
+            </w:pPr>
+          </w:p>
+        </w:tc>
+        <w:tc>
+          <w:tcPr>
+            <w:tcW w:w="1803" w:type="dxa"/>
+          </w:tcPr>
+          <w:p>
+            <w:pPr>
+              <w:rPr>
+                <w:rFonts w:hint="eastAsia"/>
+                <w:color w:val="000000"/>
+              </w:rPr>
+            </w:pPr>
+          </w:p>
+        </w:tc>
+        <w:tc>
+          <w:tcPr>
+            <w:tcW w:w="2422" w:type="dxa"/>
+          </w:tcPr>
+          <w:p>
+            <w:pPr>
+              <w:rPr>
+                <w:color w:val="000000"/>
+              </w:rPr>
+            </w:pPr>
+            <w:proofErr w:type="gramStart"/>
+            <w:r>
+              <w:rPr>
+                <w:color w:val="000000"/>
+              </w:rPr>
+              <w:t>DB</w:t>
+            </w:r>
+            <w:r>
+              <w:rPr>
+                <w:color w:val="000000"/>
+              </w:rPr>
+              <w:t>(</w:t>
+            </w:r>
+            <w:proofErr w:type="gramEnd"/>
+            <w:r>
+              <w:rPr>
+                <w:color w:val="000000"/>
+              </w:rPr>
+              <w:t>100%)</w:t>
+            </w:r>
+          </w:p>
+        </w:tc>
+      </w:tr>
+      <w:tr>
+        <w:tc>
+          <w:tcPr>
+            <w:tcW w:w="2547" w:type="dxa"/>
+          </w:tcPr>
+          <w:p>
+            <w:pPr>
+              <w:ind w:left="110" w:hangingChars="50" w:hanging="110"/>
+              <w:rPr>
+                <w:color w:val="000000"/>
+              </w:rPr>
+            </w:pPr>
+            <w:r>
+              <w:rPr>
+                <w:color w:val="000000"/>
+              </w:rPr>
+              <w:t>AI</w:t>
+            </w:r>
+            <w:r>
+              <w:rPr>
+                <w:rFonts w:hint="eastAsia"/>
+                <w:color w:val="000000"/>
+              </w:rPr>
+              <w:t xml:space="preserve"> </w:t>
+            </w:r>
+            <w:r>
+              <w:rPr>
+                <w:rFonts w:hint="eastAsia"/>
+                <w:color w:val="000000"/>
+              </w:rPr>
+              <w:t>프롬프트작성</w:t>
+            </w:r>
+            <w:r>
+              <w:rPr>
+                <w:color w:val="000000"/>
+              </w:rPr>
+              <w:t>+</w:t>
+            </w:r>
+            <w:r>
+              <w:rPr>
+                <w:color w:val="000000"/>
+              </w:rPr>
+              <w:t>TTS</w:t>
+            </w:r>
+            <w:r>
+              <w:rPr>
+                <w:rFonts w:hint="eastAsia"/>
+                <w:color w:val="000000"/>
+              </w:rPr>
+              <w:t xml:space="preserve"> 관련</w:t>
+            </w:r>
+            <w:r>
+              <w:rPr>
+                <w:rFonts w:hint="eastAsia"/>
+                <w:color w:val="000000"/>
+              </w:rPr>
+              <w:t xml:space="preserve"> 부분</w:t>
+            </w:r>
+          </w:p>
+          <w:p>
+            <w:pPr>
+              <w:ind w:left="110" w:hangingChars="50" w:hanging="110"/>
+              <w:rPr>
+                <w:rFonts w:hint="eastAsia"/>
+                <w:color w:val="000000"/>
+              </w:rPr>
+            </w:pPr>
+            <w:r>
+              <w:rPr>
+                <w:rFonts w:hint="eastAsia"/>
+                <w:color w:val="000000"/>
+              </w:rPr>
+              <w:t xml:space="preserve">웹페이지 </w:t>
+            </w:r>
+            <w:r>
+              <w:rPr>
+                <w:color w:val="000000"/>
+              </w:rPr>
+              <w:t xml:space="preserve">UI </w:t>
+            </w:r>
+            <w:r>
+              <w:rPr>
+                <w:rFonts w:hint="eastAsia"/>
+                <w:color w:val="000000"/>
+              </w:rPr>
+              <w:t>및 기능 제작</w:t>
+            </w:r>
+          </w:p>
+        </w:tc>
+        <w:tc>
+          <w:tcPr>
+            <w:tcW w:w="7087" w:type="dxa"/>
+            <w:gridSpan w:val="4"/>
+          </w:tcPr>
+          <w:p>
+            <w:pPr>
+              <w:jc w:val="center"/>
+              <w:rPr>
+                <w:color w:val="000000"/>
+              </w:rPr>
+            </w:pPr>
+            <w:r>
+              <w:rPr>
+                <w:rFonts w:hint="eastAsia"/>
+                <w:color w:val="000000"/>
+              </w:rPr>
+              <w:t>공동작업</w:t>
+            </w:r>
+          </w:p>
+        </w:tc>
+      </w:tr>
+    </w:tbl>
     <w:p>
       <w:pPr>
         <w:rPr>
@@ -1225,562 +1732,6 @@
     <w:p>
       <w:pPr>
         <w:rPr>
-          <w:color w:val="000000"/>
-        </w:rPr>
-      </w:pPr>
-      <w:r>
-        <w:rPr>
-          <w:rFonts w:hint="eastAsia"/>
-          <w:color w:val="000000"/>
-        </w:rPr>
-        <w:t xml:space="preserve">웹페이지 </w:t>
-      </w:r>
-      <w:r>
-        <w:rPr>
-          <w:color w:val="000000"/>
-        </w:rPr>
-        <w:t xml:space="preserve">UI </w:t>
-      </w:r>
-    </w:p>
-    <w:p>
-      <w:pPr>
-        <w:rPr>
-          <w:color w:val="000000"/>
-        </w:rPr>
-      </w:pPr>
-      <w:r>
-        <w:rPr>
-          <w:color w:val="000000"/>
-        </w:rPr>
-        <w:tab/>
-      </w:r>
-      <w:r>
-        <w:rPr>
-          <w:rFonts w:hint="eastAsia"/>
-          <w:color w:val="000000"/>
-        </w:rPr>
-        <w:t>홈 화면</w:t>
-      </w:r>
-    </w:p>
-    <w:p>
-      <w:pPr>
-        <w:rPr>
-          <w:color w:val="000000"/>
-        </w:rPr>
-      </w:pPr>
-      <w:r>
-        <w:rPr>
-          <w:color w:val="000000"/>
-        </w:rPr>
-        <w:tab/>
-      </w:r>
-      <w:r>
-        <w:rPr>
-          <w:rFonts w:hint="eastAsia"/>
-          <w:color w:val="000000"/>
-        </w:rPr>
-        <w:t>제작 화면</w:t>
-      </w:r>
-    </w:p>
-    <w:p>
-      <w:pPr>
-        <w:rPr>
-          <w:color w:val="000000"/>
-        </w:rPr>
-      </w:pPr>
-      <w:r>
-        <w:rPr>
-          <w:color w:val="000000"/>
-        </w:rPr>
-        <w:tab/>
-      </w:r>
-      <w:r>
-        <w:rPr>
-          <w:color w:val="000000"/>
-        </w:rPr>
-        <w:tab/>
-      </w:r>
-      <w:r>
-        <w:rPr>
-          <w:rFonts w:hint="eastAsia"/>
-          <w:color w:val="000000"/>
-        </w:rPr>
-        <w:t>정보를 받는 화면</w:t>
-      </w:r>
-    </w:p>
-    <w:p>
-      <w:pPr>
-        <w:rPr>
-          <w:color w:val="000000"/>
-        </w:rPr>
-      </w:pPr>
-      <w:r>
-        <w:rPr>
-          <w:color w:val="000000"/>
-        </w:rPr>
-        <w:tab/>
-      </w:r>
-      <w:r>
-        <w:rPr>
-          <w:color w:val="000000"/>
-        </w:rPr>
-        <w:tab/>
-      </w:r>
-      <w:r>
-        <w:rPr>
-          <w:color w:val="000000"/>
-        </w:rPr>
-        <w:tab/>
-      </w:r>
-      <w:r>
-        <w:rPr>
-          <w:rFonts w:hint="eastAsia"/>
-          <w:color w:val="000000"/>
-        </w:rPr>
-        <w:t>정보 부족 시 주는 선택지</w:t>
-      </w:r>
-    </w:p>
-    <w:p>
-      <w:pPr>
-        <w:rPr>
-          <w:rFonts w:hint="eastAsia"/>
-          <w:color w:val="000000"/>
-        </w:rPr>
-      </w:pPr>
-      <w:r>
-        <w:rPr>
-          <w:color w:val="000000"/>
-        </w:rPr>
-        <w:tab/>
-      </w:r>
-      <w:r>
-        <w:rPr>
-          <w:rFonts w:hint="eastAsia"/>
-          <w:color w:val="000000"/>
-        </w:rPr>
-        <w:t>재생화면(</w:t>
-      </w:r>
-      <w:proofErr w:type="spellStart"/>
-      <w:r>
-        <w:rPr>
-          <w:color w:val="000000"/>
-        </w:rPr>
-        <w:t>tts</w:t>
-      </w:r>
-      <w:r>
-        <w:rPr>
-          <w:rFonts w:hint="eastAsia"/>
-          <w:color w:val="000000"/>
-        </w:rPr>
-        <w:t>를</w:t>
-      </w:r>
-      <w:proofErr w:type="spellEnd"/>
-      <w:r>
-        <w:rPr>
-          <w:rFonts w:hint="eastAsia"/>
-          <w:color w:val="000000"/>
-        </w:rPr>
-        <w:t xml:space="preserve"> 통한 동화책 읽기)</w:t>
-      </w:r>
-    </w:p>
-    <w:p>
-      <w:pPr>
-        <w:rPr>
-          <w:color w:val="000000"/>
-        </w:rPr>
-      </w:pPr>
-      <w:r>
-        <w:rPr>
-          <w:color w:val="000000"/>
-        </w:rPr>
-        <w:tab/>
-      </w:r>
-      <w:r>
-        <w:rPr>
-          <w:rFonts w:hint="eastAsia"/>
-          <w:color w:val="000000"/>
-        </w:rPr>
-        <w:t>창고(제작된 동화 재상 가능한 곳)</w:t>
-      </w:r>
-    </w:p>
-    <w:p>
-      <w:pPr>
-        <w:rPr>
-          <w:rFonts w:hint="eastAsia"/>
-          <w:color w:val="000000"/>
-        </w:rPr>
-      </w:pPr>
-      <w:r>
-        <w:rPr>
-          <w:color w:val="000000"/>
-        </w:rPr>
-        <w:tab/>
-      </w:r>
-      <w:r>
-        <w:rPr>
-          <w:rFonts w:hint="eastAsia"/>
-          <w:color w:val="000000"/>
-        </w:rPr>
-        <w:t>로딩 화면 필요(</w:t>
-      </w:r>
-      <w:r>
-        <w:rPr>
-          <w:color w:val="000000"/>
-        </w:rPr>
-        <w:t xml:space="preserve">AI </w:t>
-      </w:r>
-      <w:r>
-        <w:rPr>
-          <w:rFonts w:hint="eastAsia"/>
-          <w:color w:val="000000"/>
-        </w:rPr>
-        <w:t>제작 시 걸리는 시간에 대한 액션)</w:t>
-      </w:r>
-    </w:p>
-    <w:p>
-      <w:pPr>
-        <w:rPr>
-          <w:color w:val="000000"/>
-        </w:rPr>
-      </w:pPr>
-      <w:r>
-        <w:rPr>
-          <w:rFonts w:hint="eastAsia"/>
-          <w:color w:val="000000"/>
-        </w:rPr>
-        <w:t xml:space="preserve">웹페이지 </w:t>
-      </w:r>
-      <w:r>
-        <w:rPr>
-          <w:color w:val="000000"/>
-        </w:rPr>
-        <w:t>–</w:t>
-      </w:r>
-      <w:r>
-        <w:rPr>
-          <w:rFonts w:hint="eastAsia"/>
-          <w:color w:val="000000"/>
-        </w:rPr>
-        <w:t xml:space="preserve"> </w:t>
-      </w:r>
-      <w:r>
-        <w:rPr>
-          <w:color w:val="000000"/>
-        </w:rPr>
-        <w:t xml:space="preserve">AI </w:t>
-      </w:r>
-      <w:r>
-        <w:rPr>
-          <w:rFonts w:hint="eastAsia"/>
-          <w:color w:val="000000"/>
-        </w:rPr>
-        <w:t>프롬프트 // 이미지 생성 프롬프트</w:t>
-      </w:r>
-      <w:r>
-        <w:rPr>
-          <w:rFonts w:hint="eastAsia"/>
-          <w:color w:val="000000"/>
-        </w:rPr>
-        <w:t xml:space="preserve"> ? </w:t>
-      </w:r>
-    </w:p>
-    <w:p>
-      <w:pPr>
-        <w:rPr>
-          <w:color w:val="000000"/>
-        </w:rPr>
-      </w:pPr>
-      <w:r>
-        <w:rPr>
-          <w:color w:val="000000"/>
-        </w:rPr>
-        <w:tab/>
-      </w:r>
-      <w:r>
-        <w:rPr>
-          <w:rFonts w:hint="eastAsia"/>
-          <w:color w:val="000000"/>
-        </w:rPr>
-        <w:t>1차 정보를 받고 우리 기준치 미달 인지 판단</w:t>
-      </w:r>
-    </w:p>
-    <w:p>
-      <w:pPr>
-        <w:rPr>
-          <w:color w:val="000000"/>
-        </w:rPr>
-      </w:pPr>
-      <w:r>
-        <w:rPr>
-          <w:color w:val="000000"/>
-        </w:rPr>
-        <w:tab/>
-      </w:r>
-      <w:r>
-        <w:rPr>
-          <w:color w:val="000000"/>
-        </w:rPr>
-        <w:tab/>
-      </w:r>
-      <w:r>
-        <w:rPr>
-          <w:rFonts w:hint="eastAsia"/>
-          <w:color w:val="000000"/>
-        </w:rPr>
-        <w:t>만족 시 : 받은 정보를 알맞게 프롬프트 화</w:t>
-      </w:r>
-    </w:p>
-    <w:p>
-      <w:pPr>
-        <w:rPr>
-          <w:color w:val="000000"/>
-        </w:rPr>
-      </w:pPr>
-      <w:r>
-        <w:rPr>
-          <w:color w:val="000000"/>
-        </w:rPr>
-        <w:tab/>
-      </w:r>
-      <w:r>
-        <w:rPr>
-          <w:color w:val="000000"/>
-        </w:rPr>
-        <w:tab/>
-      </w:r>
-      <w:r>
-        <w:rPr>
-          <w:rFonts w:hint="eastAsia"/>
-          <w:color w:val="000000"/>
-        </w:rPr>
-        <w:t>미달 시 : 더 받게 끔</w:t>
-      </w:r>
-    </w:p>
-    <w:p>
-      <w:pPr>
-        <w:rPr>
-          <w:color w:val="000000"/>
-        </w:rPr>
-      </w:pPr>
-      <w:r>
-        <w:rPr>
-          <w:color w:val="000000"/>
-        </w:rPr>
-        <w:tab/>
-      </w:r>
-      <w:r>
-        <w:rPr>
-          <w:color w:val="000000"/>
-        </w:rPr>
-        <w:tab/>
-      </w:r>
-      <w:r>
-        <w:rPr>
-          <w:color w:val="000000"/>
-        </w:rPr>
-        <w:sym w:font="Wingdings" w:char="F0E0"/>
-      </w:r>
-      <w:r>
-        <w:rPr>
-          <w:rFonts w:hint="eastAsia"/>
-          <w:color w:val="000000"/>
-        </w:rPr>
-        <w:t xml:space="preserve"> 정보를 모두 받으면 정리해서 프롬프트 등으로 하여 이미지 및 스토리 생성</w:t>
-      </w:r>
-    </w:p>
-    <w:p>
-      <w:pPr>
-        <w:rPr>
-          <w:rFonts w:hint="eastAsia"/>
-          <w:color w:val="000000"/>
-        </w:rPr>
-      </w:pPr>
-      <w:r>
-        <w:rPr>
-          <w:color w:val="000000"/>
-        </w:rPr>
-        <w:tab/>
-      </w:r>
-      <w:r>
-        <w:rPr>
-          <w:rFonts w:hint="eastAsia"/>
-          <w:color w:val="000000"/>
-        </w:rPr>
-        <w:t>생성한 이미지 및 텍스트를 웹페이지로 보내기</w:t>
-      </w:r>
-    </w:p>
-    <w:p>
-      <w:pPr>
-        <w:rPr>
-          <w:color w:val="000000"/>
-        </w:rPr>
-      </w:pPr>
-      <w:r>
-        <w:rPr>
-          <w:rFonts w:hint="eastAsia"/>
-          <w:color w:val="000000"/>
-        </w:rPr>
-        <w:t xml:space="preserve">동화 및 사용자 </w:t>
-      </w:r>
-      <w:r>
-        <w:rPr>
-          <w:color w:val="000000"/>
-        </w:rPr>
-        <w:t xml:space="preserve">id </w:t>
-      </w:r>
-      <w:r>
-        <w:rPr>
-          <w:rFonts w:hint="eastAsia"/>
-          <w:color w:val="000000"/>
-        </w:rPr>
-        <w:t xml:space="preserve">저장 </w:t>
-      </w:r>
-      <w:r>
-        <w:rPr>
-          <w:color w:val="000000"/>
-        </w:rPr>
-        <w:t>DB</w:t>
-      </w:r>
-      <w:r>
-        <w:rPr>
-          <w:color w:val="000000"/>
-        </w:rPr>
-        <w:t xml:space="preserve"> – </w:t>
-      </w:r>
-      <w:r>
-        <w:rPr>
-          <w:rFonts w:hint="eastAsia"/>
-          <w:color w:val="000000"/>
-        </w:rPr>
-        <w:t xml:space="preserve">사용자 로그인 및 </w:t>
-      </w:r>
-      <w:r>
-        <w:rPr>
-          <w:color w:val="000000"/>
-        </w:rPr>
-        <w:t>DB</w:t>
-      </w:r>
-      <w:proofErr w:type="spellStart"/>
-      <w:r>
-        <w:rPr>
-          <w:rFonts w:hint="eastAsia"/>
-          <w:color w:val="000000"/>
-        </w:rPr>
-        <w:t>에</w:t>
-      </w:r>
-      <w:proofErr w:type="spellEnd"/>
-      <w:r>
-        <w:rPr>
-          <w:rFonts w:hint="eastAsia"/>
-          <w:color w:val="000000"/>
-        </w:rPr>
-        <w:t xml:space="preserve"> 데이터 저장</w:t>
-      </w:r>
-    </w:p>
-    <w:p>
-      <w:pPr>
-        <w:rPr>
-          <w:color w:val="000000"/>
-        </w:rPr>
-      </w:pPr>
-      <w:r>
-        <w:rPr>
-          <w:color w:val="000000"/>
-        </w:rPr>
-        <w:tab/>
-      </w:r>
-      <w:r>
-        <w:rPr>
-          <w:rFonts w:hint="eastAsia"/>
-          <w:color w:val="000000"/>
-        </w:rPr>
-        <w:t xml:space="preserve">사용자 구분을 위해 로그인이 필요 </w:t>
-      </w:r>
-      <w:r>
-        <w:rPr>
-          <w:color w:val="000000"/>
-        </w:rPr>
-        <w:t>–</w:t>
-      </w:r>
-      <w:r>
-        <w:rPr>
-          <w:rFonts w:hint="eastAsia"/>
-          <w:color w:val="000000"/>
-        </w:rPr>
-        <w:t xml:space="preserve"> 뭘 쓰지? </w:t>
-      </w:r>
-      <w:r>
-        <w:rPr>
-          <w:color w:val="000000"/>
-        </w:rPr>
-        <w:t>Firebase?</w:t>
-      </w:r>
-    </w:p>
-    <w:p>
-      <w:pPr>
-        <w:rPr>
-          <w:color w:val="000000"/>
-        </w:rPr>
-      </w:pPr>
-      <w:r>
-        <w:rPr>
-          <w:color w:val="000000"/>
-        </w:rPr>
-        <w:tab/>
-      </w:r>
-      <w:r>
-        <w:rPr>
-          <w:rFonts w:hint="eastAsia"/>
-          <w:color w:val="000000"/>
-        </w:rPr>
-        <w:t>동화책에 저장 방법에 대한 정의 필요</w:t>
-      </w:r>
-    </w:p>
-    <w:p>
-      <w:pPr>
-        <w:rPr>
-          <w:rFonts w:hint="eastAsia"/>
-          <w:color w:val="000000"/>
-        </w:rPr>
-      </w:pPr>
-      <w:r>
-        <w:rPr>
-          <w:color w:val="000000"/>
-        </w:rPr>
-        <w:tab/>
-      </w:r>
-      <w:r>
-        <w:rPr>
-          <w:rFonts w:hint="eastAsia"/>
-          <w:color w:val="000000"/>
-        </w:rPr>
-        <w:t xml:space="preserve">사용자 구분을 위한 </w:t>
-      </w:r>
-      <w:r>
-        <w:rPr>
-          <w:color w:val="000000"/>
-        </w:rPr>
-        <w:t xml:space="preserve">personal key </w:t>
-      </w:r>
-      <w:r>
-        <w:rPr>
-          <w:rFonts w:hint="eastAsia"/>
-          <w:color w:val="000000"/>
-        </w:rPr>
-        <w:t>값 정의 필요</w:t>
-      </w:r>
-    </w:p>
-    <w:p>
-      <w:pPr>
-        <w:rPr>
-          <w:rFonts w:hint="eastAsia"/>
-          <w:color w:val="000000"/>
-        </w:rPr>
-      </w:pPr>
-    </w:p>
-    <w:p>
-      <w:pPr>
-        <w:rPr>
           <w:color w:val="00B050"/>
         </w:rPr>
       </w:pPr>
@@ -1845,29 +1796,25 @@
         <w:t>피드백 담당 및 최종 수정은 발표자가 담당)</w:t>
       </w:r>
     </w:p>
-    <w:p/>
-    <w:p>
-      <w:r>
-        <w:rPr>
-          <w:rFonts w:hint="eastAsia"/>
+    <w:p>
+      <w:pPr>
+        <w:rPr>
+          <w:rFonts w:hint="eastAsia"/>
+        </w:rPr>
+      </w:pPr>
+    </w:p>
+    <w:p>
+      <w:pPr>
+        <w:rPr>
+          <w:color w:val="FF0000"/>
+        </w:rPr>
+      </w:pPr>
+      <w:r>
+        <w:rPr>
+          <w:rFonts w:hint="eastAsia"/>
+          <w:color w:val="FF0000"/>
         </w:rPr>
         <w:t>6) 팀원 간의 분쟁시 해결하는 방법 - 구체적으로 작성</w:t>
-      </w:r>
-    </w:p>
-    <w:p>
-      <w:r>
-        <w:rPr>
-          <w:rFonts w:hint="eastAsia"/>
-        </w:rPr>
-        <w:t>&gt;??</w:t>
-      </w:r>
-    </w:p>
-    <w:p>
-      <w:r>
-        <w:rPr>
-          <w:rFonts w:hint="eastAsia"/>
-        </w:rPr>
-        <w:t>서로 시간이 없어서 토의에 대한 개인적 갈망이 있었는데 이를 카카오톡을 통해 공간적 해결을 하였다.</w:t>
       </w:r>
     </w:p>
     <w:p/>
@@ -1934,16 +1881,15 @@
 <file path=word/numbering.xml><?xml version="1.0" encoding="utf-8"?>
 <w:numbering xmlns:wpc="http://schemas.microsoft.com/office/word/2010/wordprocessingCanvas" xmlns:cx="http://schemas.microsoft.com/office/drawing/2014/chartex" xmlns:cx1="http://schemas.microsoft.com/office/drawing/2015/9/8/chartex" xmlns:cx2="http://schemas.microsoft.com/office/drawing/2015/10/21/chartex" xmlns:cx3="http://schemas.microsoft.com/office/drawing/2016/5/9/chartex" xmlns:cx4="http://schemas.microsoft.com/office/drawing/2016/5/10/chartex" xmlns:cx5="http://schemas.microsoft.com/office/drawing/2016/5/11/chartex" xmlns:cx6="http://schemas.microsoft.com/office/drawing/2016/5/12/chartex" xmlns:cx7="http://schemas.microsoft.com/office/drawing/2016/5/13/chartex" xmlns:cx8="http://schemas.microsoft.com/office/drawing/2016/5/14/chartex" xmlns:mc="http://schemas.openxmlformats.org/markup-compatibility/2006" xmlns:aink="http://schemas.microsoft.com/office/drawing/2016/ink" xmlns:am3d="http://schemas.microsoft.com/office/drawing/2017/model3d" xmlns:o="urn:schemas-microsoft-com:office:office" xmlns:oel="http://schemas.microsoft.com/office/2019/extlst" xmlns:r="http://schemas.openxmlformats.org/officeDocument/2006/relationships" xmlns:m="http://schemas.openxmlformats.org/officeDocument/2006/math" xmlns:v="urn:schemas-microsoft-com:vml" xmlns:wp14="http://schemas.microsoft.com/office/word/2010/wordprocessingDrawing" xmlns:wp="http://schemas.openxmlformats.org/drawingml/2006/wordprocessingDrawing" xmlns:w10="urn:schemas-microsoft-com:office:word" xmlns:w="http://schemas.openxmlformats.org/wordprocessingml/2006/main" xmlns:w14="http://schemas.microsoft.com/office/word/2010/wordml" xmlns:w15="http://schemas.microsoft.com/office/word/2012/wordml" xmlns:w16cex="http://schemas.microsoft.com/office/word/2018/wordml/cex" xmlns:w16cid="http://schemas.microsoft.com/office/word/2016/wordml/cid" xmlns:w16="http://schemas.microsoft.com/office/word/2018/wordml" xmlns:w16du="http://schemas.microsoft.com/office/word/2023/wordml/word16du" xmlns:w16sdtdh="http://schemas.microsoft.com/office/word/2020/wordml/sdtdatahash" xmlns:w16se="http://schemas.microsoft.com/office/word/2015/wordml/symex" xmlns:wpg="http://schemas.microsoft.com/office/word/2010/wordprocessingGroup" xmlns:wpi="http://schemas.microsoft.com/office/word/2010/wordprocessingInk" xmlns:wne="http://schemas.microsoft.com/office/word/2006/wordml" xmlns:wps="http://schemas.microsoft.com/office/word/2010/wordprocessingShape" mc:Ignorable="w14 w15 w16se w16cid w16 w16cex w16sdtdh w16du wp14">
   <w:abstractNum w:abstractNumId="0" w15:restartNumberingAfterBreak="0">
-    <w:nsid w:val="58086215"/>
+    <w:nsid w:val="2F823D30"/>
     <w:multiLevelType w:val="hybridMultilevel"/>
-    <w:tmpl w:val="DC509D56"/>
-    <w:lvl w:ilvl="0" w:tplc="677EA440">
-      <w:start w:val="3"/>
+    <w:tmpl w:val="2D44DDFA"/>
+    <w:lvl w:ilvl="0" w:tplc="2416E894">
       <w:numFmt w:val="bullet"/>
-      <w:lvlText w:val=""/>
+      <w:lvlText w:val=""/>
       <w:lvlJc w:val="left"/>
       <w:pPr>
-        <w:ind w:left="800" w:hanging="360"/>
+        <w:ind w:left="470" w:hanging="360"/>
       </w:pPr>
       <w:rPr>
         <w:rFonts w:ascii="Wingdings" w:eastAsiaTheme="minorEastAsia" w:hAnsi="Wingdings" w:cstheme="minorBidi" w:hint="default"/>
@@ -1955,7 +1901,7 @@
       <w:lvlText w:val=""/>
       <w:lvlJc w:val="left"/>
       <w:pPr>
-        <w:ind w:left="1320" w:hanging="440"/>
+        <w:ind w:left="990" w:hanging="440"/>
       </w:pPr>
       <w:rPr>
         <w:rFonts w:ascii="Wingdings" w:hAnsi="Wingdings" w:hint="default"/>
@@ -1967,7 +1913,7 @@
       <w:lvlText w:val=""/>
       <w:lvlJc w:val="left"/>
       <w:pPr>
-        <w:ind w:left="1760" w:hanging="440"/>
+        <w:ind w:left="1430" w:hanging="440"/>
       </w:pPr>
       <w:rPr>
         <w:rFonts w:ascii="Wingdings" w:hAnsi="Wingdings" w:hint="default"/>
@@ -1979,7 +1925,7 @@
       <w:lvlText w:val=""/>
       <w:lvlJc w:val="left"/>
       <w:pPr>
-        <w:ind w:left="2200" w:hanging="440"/>
+        <w:ind w:left="1870" w:hanging="440"/>
       </w:pPr>
       <w:rPr>
         <w:rFonts w:ascii="Wingdings" w:hAnsi="Wingdings" w:hint="default"/>
@@ -1991,7 +1937,7 @@
       <w:lvlText w:val=""/>
       <w:lvlJc w:val="left"/>
       <w:pPr>
-        <w:ind w:left="2640" w:hanging="440"/>
+        <w:ind w:left="2310" w:hanging="440"/>
       </w:pPr>
       <w:rPr>
         <w:rFonts w:ascii="Wingdings" w:hAnsi="Wingdings" w:hint="default"/>
@@ -2003,7 +1949,7 @@
       <w:lvlText w:val=""/>
       <w:lvlJc w:val="left"/>
       <w:pPr>
-        <w:ind w:left="3080" w:hanging="440"/>
+        <w:ind w:left="2750" w:hanging="440"/>
       </w:pPr>
       <w:rPr>
         <w:rFonts w:ascii="Wingdings" w:hAnsi="Wingdings" w:hint="default"/>
@@ -2015,7 +1961,7 @@
       <w:lvlText w:val=""/>
       <w:lvlJc w:val="left"/>
       <w:pPr>
-        <w:ind w:left="3520" w:hanging="440"/>
+        <w:ind w:left="3190" w:hanging="440"/>
       </w:pPr>
       <w:rPr>
         <w:rFonts w:ascii="Wingdings" w:hAnsi="Wingdings" w:hint="default"/>
@@ -2027,7 +1973,7 @@
       <w:lvlText w:val=""/>
       <w:lvlJc w:val="left"/>
       <w:pPr>
-        <w:ind w:left="3960" w:hanging="440"/>
+        <w:ind w:left="3630" w:hanging="440"/>
       </w:pPr>
       <w:rPr>
         <w:rFonts w:ascii="Wingdings" w:hAnsi="Wingdings" w:hint="default"/>
@@ -2039,6 +1985,119 @@
       <w:lvlText w:val=""/>
       <w:lvlJc w:val="left"/>
       <w:pPr>
+        <w:ind w:left="4070" w:hanging="440"/>
+      </w:pPr>
+      <w:rPr>
+        <w:rFonts w:ascii="Wingdings" w:hAnsi="Wingdings" w:hint="default"/>
+      </w:rPr>
+    </w:lvl>
+  </w:abstractNum>
+  <w:abstractNum w:abstractNumId="1" w15:restartNumberingAfterBreak="0">
+    <w:nsid w:val="58086215"/>
+    <w:multiLevelType w:val="hybridMultilevel"/>
+    <w:tmpl w:val="DC509D56"/>
+    <w:lvl w:ilvl="0" w:tplc="677EA440">
+      <w:start w:val="3"/>
+      <w:numFmt w:val="bullet"/>
+      <w:lvlText w:val=""/>
+      <w:lvlJc w:val="left"/>
+      <w:pPr>
+        <w:ind w:left="800" w:hanging="360"/>
+      </w:pPr>
+      <w:rPr>
+        <w:rFonts w:ascii="Wingdings" w:eastAsiaTheme="minorEastAsia" w:hAnsi="Wingdings" w:cstheme="minorBidi" w:hint="default"/>
+      </w:rPr>
+    </w:lvl>
+    <w:lvl w:ilvl="1" w:tplc="04090003" w:tentative="1">
+      <w:start w:val="1"/>
+      <w:numFmt w:val="bullet"/>
+      <w:lvlText w:val=""/>
+      <w:lvlJc w:val="left"/>
+      <w:pPr>
+        <w:ind w:left="1320" w:hanging="440"/>
+      </w:pPr>
+      <w:rPr>
+        <w:rFonts w:ascii="Wingdings" w:hAnsi="Wingdings" w:hint="default"/>
+      </w:rPr>
+    </w:lvl>
+    <w:lvl w:ilvl="2" w:tplc="04090005" w:tentative="1">
+      <w:start w:val="1"/>
+      <w:numFmt w:val="bullet"/>
+      <w:lvlText w:val=""/>
+      <w:lvlJc w:val="left"/>
+      <w:pPr>
+        <w:ind w:left="1760" w:hanging="440"/>
+      </w:pPr>
+      <w:rPr>
+        <w:rFonts w:ascii="Wingdings" w:hAnsi="Wingdings" w:hint="default"/>
+      </w:rPr>
+    </w:lvl>
+    <w:lvl w:ilvl="3" w:tplc="04090001" w:tentative="1">
+      <w:start w:val="1"/>
+      <w:numFmt w:val="bullet"/>
+      <w:lvlText w:val=""/>
+      <w:lvlJc w:val="left"/>
+      <w:pPr>
+        <w:ind w:left="2200" w:hanging="440"/>
+      </w:pPr>
+      <w:rPr>
+        <w:rFonts w:ascii="Wingdings" w:hAnsi="Wingdings" w:hint="default"/>
+      </w:rPr>
+    </w:lvl>
+    <w:lvl w:ilvl="4" w:tplc="04090003" w:tentative="1">
+      <w:start w:val="1"/>
+      <w:numFmt w:val="bullet"/>
+      <w:lvlText w:val=""/>
+      <w:lvlJc w:val="left"/>
+      <w:pPr>
+        <w:ind w:left="2640" w:hanging="440"/>
+      </w:pPr>
+      <w:rPr>
+        <w:rFonts w:ascii="Wingdings" w:hAnsi="Wingdings" w:hint="default"/>
+      </w:rPr>
+    </w:lvl>
+    <w:lvl w:ilvl="5" w:tplc="04090005" w:tentative="1">
+      <w:start w:val="1"/>
+      <w:numFmt w:val="bullet"/>
+      <w:lvlText w:val=""/>
+      <w:lvlJc w:val="left"/>
+      <w:pPr>
+        <w:ind w:left="3080" w:hanging="440"/>
+      </w:pPr>
+      <w:rPr>
+        <w:rFonts w:ascii="Wingdings" w:hAnsi="Wingdings" w:hint="default"/>
+      </w:rPr>
+    </w:lvl>
+    <w:lvl w:ilvl="6" w:tplc="04090001" w:tentative="1">
+      <w:start w:val="1"/>
+      <w:numFmt w:val="bullet"/>
+      <w:lvlText w:val=""/>
+      <w:lvlJc w:val="left"/>
+      <w:pPr>
+        <w:ind w:left="3520" w:hanging="440"/>
+      </w:pPr>
+      <w:rPr>
+        <w:rFonts w:ascii="Wingdings" w:hAnsi="Wingdings" w:hint="default"/>
+      </w:rPr>
+    </w:lvl>
+    <w:lvl w:ilvl="7" w:tplc="04090003" w:tentative="1">
+      <w:start w:val="1"/>
+      <w:numFmt w:val="bullet"/>
+      <w:lvlText w:val=""/>
+      <w:lvlJc w:val="left"/>
+      <w:pPr>
+        <w:ind w:left="3960" w:hanging="440"/>
+      </w:pPr>
+      <w:rPr>
+        <w:rFonts w:ascii="Wingdings" w:hAnsi="Wingdings" w:hint="default"/>
+      </w:rPr>
+    </w:lvl>
+    <w:lvl w:ilvl="8" w:tplc="04090005" w:tentative="1">
+      <w:start w:val="1"/>
+      <w:numFmt w:val="bullet"/>
+      <w:lvlText w:val=""/>
+      <w:lvlJc w:val="left"/>
+      <w:pPr>
         <w:ind w:left="4400" w:hanging="440"/>
       </w:pPr>
       <w:rPr>
@@ -2047,6 +2106,9 @@
     </w:lvl>
   </w:abstractNum>
   <w:num w:numId="1" w16cid:durableId="700012590">
+    <w:abstractNumId w:val="1"/>
+  </w:num>
+  <w:num w:numId="2" w16cid:durableId="656500132">
     <w:abstractNumId w:val="0"/>
   </w:num>
 </w:numbering>
@@ -2637,6 +2699,7 @@
   <w:style w:type="character" w:default="1" w:styleId="a0">
     <w:name w:val="Default Paragraph Font"/>
     <w:uiPriority w:val="1"/>
+    <w:semiHidden/>
     <w:unhideWhenUsed/>
   </w:style>
   <w:style w:type="table" w:default="1" w:styleId="a1">

</xml_diff>